<commit_message>
Quality of life updates from feedback after public release
Morten:
* select node when created
* reminder to save in tutorial, and to build all projects
* Make editor say "Default" not "Dflt"
* PDF versions of docx files
* A/B button to toggle between last 2 viewed resoruces
* zoom to fit button

Also:
* Install to program files, not program files (x86)
* no imgui demo or struct parsing demo menu options in release
* vscyn off in same submenu as sync interval
* improve create node menu
</commit_message>
<xml_diff>
--- a/UserDocumentation/GigiEditor.docx
+++ b/UserDocumentation/GigiEditor.docx
@@ -1,6 +1,6 @@
 
 <file path=word/document.xml><?xml version="1.0" encoding="utf-8"?>
-<w:document xmlns:wpc="http://schemas.microsoft.com/office/word/2010/wordprocessingCanvas" xmlns:cx="http://schemas.microsoft.com/office/drawing/2014/chartex" xmlns:cx1="http://schemas.microsoft.com/office/drawing/2015/9/8/chartex" xmlns:cx2="http://schemas.microsoft.com/office/drawing/2015/10/21/chartex" xmlns:cx3="http://schemas.microsoft.com/office/drawing/2016/5/9/chartex" xmlns:cx4="http://schemas.microsoft.com/office/drawing/2016/5/10/chartex" xmlns:cx5="http://schemas.microsoft.com/office/drawing/2016/5/11/chartex" xmlns:cx6="http://schemas.microsoft.com/office/drawing/2016/5/12/chartex" xmlns:cx7="http://schemas.microsoft.com/office/drawing/2016/5/13/chartex" xmlns:cx8="http://schemas.microsoft.com/office/drawing/2016/5/14/chartex" xmlns:mc="http://schemas.openxmlformats.org/markup-compatibility/2006" xmlns:aink="http://schemas.microsoft.com/office/drawing/2016/ink" xmlns:am3d="http://schemas.microsoft.com/office/drawing/2017/model3d" xmlns:o="urn:schemas-microsoft-com:office:office" xmlns:oel="http://schemas.microsoft.com/office/2019/extlst" xmlns:r="http://schemas.openxmlformats.org/officeDocument/2006/relationships" xmlns:m="http://schemas.openxmlformats.org/officeDocument/2006/math" xmlns:v="urn:schemas-microsoft-com:vml" xmlns:wp14="http://schemas.microsoft.com/office/word/2010/wordprocessingDrawing" xmlns:wp="http://schemas.openxmlformats.org/drawingml/2006/wordprocessingDrawing" xmlns:w10="urn:schemas-microsoft-com:office:word" xmlns:w="http://schemas.openxmlformats.org/wordprocessingml/2006/main" xmlns:w14="http://schemas.microsoft.com/office/word/2010/wordml" xmlns:w15="http://schemas.microsoft.com/office/word/2012/wordml" xmlns:w16cex="http://schemas.microsoft.com/office/word/2018/wordml/cex" xmlns:w16cid="http://schemas.microsoft.com/office/word/2016/wordml/cid" xmlns:w16="http://schemas.microsoft.com/office/word/2018/wordml" xmlns:w16sdtdh="http://schemas.microsoft.com/office/word/2020/wordml/sdtdatahash" xmlns:w16se="http://schemas.microsoft.com/office/word/2015/wordml/symex" xmlns:wpg="http://schemas.microsoft.com/office/word/2010/wordprocessingGroup" xmlns:wpi="http://schemas.microsoft.com/office/word/2010/wordprocessingInk" xmlns:wne="http://schemas.microsoft.com/office/word/2006/wordml" xmlns:wps="http://schemas.microsoft.com/office/word/2010/wordprocessingShape" mc:Ignorable="w14 w15 w16se w16cid w16 w16cex w16sdtdh wp14">
+<w:document xmlns:wpc="http://schemas.microsoft.com/office/word/2010/wordprocessingCanvas" xmlns:cx="http://schemas.microsoft.com/office/drawing/2014/chartex" xmlns:cx1="http://schemas.microsoft.com/office/drawing/2015/9/8/chartex" xmlns:cx2="http://schemas.microsoft.com/office/drawing/2015/10/21/chartex" xmlns:cx3="http://schemas.microsoft.com/office/drawing/2016/5/9/chartex" xmlns:cx4="http://schemas.microsoft.com/office/drawing/2016/5/10/chartex" xmlns:cx5="http://schemas.microsoft.com/office/drawing/2016/5/11/chartex" xmlns:cx6="http://schemas.microsoft.com/office/drawing/2016/5/12/chartex" xmlns:cx7="http://schemas.microsoft.com/office/drawing/2016/5/13/chartex" xmlns:cx8="http://schemas.microsoft.com/office/drawing/2016/5/14/chartex" xmlns:mc="http://schemas.openxmlformats.org/markup-compatibility/2006" xmlns:aink="http://schemas.microsoft.com/office/drawing/2016/ink" xmlns:am3d="http://schemas.microsoft.com/office/drawing/2017/model3d" xmlns:o="urn:schemas-microsoft-com:office:office" xmlns:oel="http://schemas.microsoft.com/office/2019/extlst" xmlns:r="http://schemas.openxmlformats.org/officeDocument/2006/relationships" xmlns:m="http://schemas.openxmlformats.org/officeDocument/2006/math" xmlns:v="urn:schemas-microsoft-com:vml" xmlns:wp14="http://schemas.microsoft.com/office/word/2010/wordprocessingDrawing" xmlns:wp="http://schemas.openxmlformats.org/drawingml/2006/wordprocessingDrawing" xmlns:w10="urn:schemas-microsoft-com:office:word" xmlns:w="http://schemas.openxmlformats.org/wordprocessingml/2006/main" xmlns:w14="http://schemas.microsoft.com/office/word/2010/wordml" xmlns:w15="http://schemas.microsoft.com/office/word/2012/wordml" xmlns:w16cex="http://schemas.microsoft.com/office/word/2018/wordml/cex" xmlns:w16cid="http://schemas.microsoft.com/office/word/2016/wordml/cid" xmlns:w16="http://schemas.microsoft.com/office/word/2018/wordml" xmlns:w16du="http://schemas.microsoft.com/office/word/2023/wordml/word16du" xmlns:w16sdtdh="http://schemas.microsoft.com/office/word/2020/wordml/sdtdatahash" xmlns:w16se="http://schemas.microsoft.com/office/word/2015/wordml/symex" xmlns:wpg="http://schemas.microsoft.com/office/word/2010/wordprocessingGroup" xmlns:wpi="http://schemas.microsoft.com/office/word/2010/wordprocessingInk" xmlns:wne="http://schemas.microsoft.com/office/word/2006/wordml" xmlns:wps="http://schemas.microsoft.com/office/word/2010/wordprocessingShape" mc:Ignorable="w14 w15 w16se w16cid w16 w16cex w16sdtdh w16du wp14">
   <w:body>
     <w:p>
       <w:pPr>
@@ -56,10 +56,10 @@
         </w:rPr>
         <w:lastRenderedPageBreak/>
         <w:drawing>
-          <wp:inline distT="0" distB="0" distL="0" distR="0" wp14:anchorId="499BFC51" wp14:editId="0B148679">
+          <wp:inline distT="0" distB="0" distL="0" distR="0" wp14:anchorId="499BFC51" wp14:editId="030F450A">
             <wp:extent cx="3800475" cy="6610350"/>
             <wp:effectExtent l="0" t="0" r="9525" b="0"/>
-            <wp:docPr id="573809098" name="Picture 1"/>
+            <wp:docPr id="573809098" name="Picture 1" descr="This shows the properties of a subgraph node. Red arrows highlight the &quot;Name&quot; field and the &quot;Replace With&quot; field.  These fields allow you to replace a variable used in a subgraph, with a variable from the parent graph, which can be useful for sharing settings between multiple subgraph nodes, and other situations as well."/>
             <wp:cNvGraphicFramePr>
               <a:graphicFrameLocks xmlns:a="http://schemas.openxmlformats.org/drawingml/2006/main" noChangeAspect="1"/>
             </wp:cNvGraphicFramePr>
@@ -67,7 +67,7 @@
               <a:graphicData uri="http://schemas.openxmlformats.org/drawingml/2006/picture">
                 <pic:pic xmlns:pic="http://schemas.openxmlformats.org/drawingml/2006/picture">
                   <pic:nvPicPr>
-                    <pic:cNvPr id="0" name="Picture 1"/>
+                    <pic:cNvPr id="573809098" name="Picture 1" descr="This shows the properties of a subgraph node. Red arrows highlight the &quot;Name&quot; field and the &quot;Replace With&quot; field.  These fields allow you to replace a variable used in a subgraph, with a variable from the parent graph, which can be useful for sharing settings between multiple subgraph nodes, and other situations as well."/>
                     <pic:cNvPicPr>
                       <a:picLocks noChangeAspect="1" noChangeArrowheads="1"/>
                     </pic:cNvPicPr>
@@ -116,7 +116,7 @@
 </file>
 
 <file path=word/numbering.xml><?xml version="1.0" encoding="utf-8"?>
-<w:numbering xmlns:wpc="http://schemas.microsoft.com/office/word/2010/wordprocessingCanvas" xmlns:cx="http://schemas.microsoft.com/office/drawing/2014/chartex" xmlns:cx1="http://schemas.microsoft.com/office/drawing/2015/9/8/chartex" xmlns:cx2="http://schemas.microsoft.com/office/drawing/2015/10/21/chartex" xmlns:cx3="http://schemas.microsoft.com/office/drawing/2016/5/9/chartex" xmlns:cx4="http://schemas.microsoft.com/office/drawing/2016/5/10/chartex" xmlns:cx5="http://schemas.microsoft.com/office/drawing/2016/5/11/chartex" xmlns:cx6="http://schemas.microsoft.com/office/drawing/2016/5/12/chartex" xmlns:cx7="http://schemas.microsoft.com/office/drawing/2016/5/13/chartex" xmlns:cx8="http://schemas.microsoft.com/office/drawing/2016/5/14/chartex" xmlns:mc="http://schemas.openxmlformats.org/markup-compatibility/2006" xmlns:aink="http://schemas.microsoft.com/office/drawing/2016/ink" xmlns:am3d="http://schemas.microsoft.com/office/drawing/2017/model3d" xmlns:o="urn:schemas-microsoft-com:office:office" xmlns:oel="http://schemas.microsoft.com/office/2019/extlst" xmlns:r="http://schemas.openxmlformats.org/officeDocument/2006/relationships" xmlns:m="http://schemas.openxmlformats.org/officeDocument/2006/math" xmlns:v="urn:schemas-microsoft-com:vml" xmlns:wp14="http://schemas.microsoft.com/office/word/2010/wordprocessingDrawing" xmlns:wp="http://schemas.openxmlformats.org/drawingml/2006/wordprocessingDrawing" xmlns:w10="urn:schemas-microsoft-com:office:word" xmlns:w="http://schemas.openxmlformats.org/wordprocessingml/2006/main" xmlns:w14="http://schemas.microsoft.com/office/word/2010/wordml" xmlns:w15="http://schemas.microsoft.com/office/word/2012/wordml" xmlns:w16cex="http://schemas.microsoft.com/office/word/2018/wordml/cex" xmlns:w16cid="http://schemas.microsoft.com/office/word/2016/wordml/cid" xmlns:w16="http://schemas.microsoft.com/office/word/2018/wordml" xmlns:w16sdtdh="http://schemas.microsoft.com/office/word/2020/wordml/sdtdatahash" xmlns:w16se="http://schemas.microsoft.com/office/word/2015/wordml/symex" xmlns:wpg="http://schemas.microsoft.com/office/word/2010/wordprocessingGroup" xmlns:wpi="http://schemas.microsoft.com/office/word/2010/wordprocessingInk" xmlns:wne="http://schemas.microsoft.com/office/word/2006/wordml" xmlns:wps="http://schemas.microsoft.com/office/word/2010/wordprocessingShape" mc:Ignorable="w14 w15 w16se w16cid w16 w16cex w16sdtdh wp14">
+<w:numbering xmlns:wpc="http://schemas.microsoft.com/office/word/2010/wordprocessingCanvas" xmlns:cx="http://schemas.microsoft.com/office/drawing/2014/chartex" xmlns:cx1="http://schemas.microsoft.com/office/drawing/2015/9/8/chartex" xmlns:cx2="http://schemas.microsoft.com/office/drawing/2015/10/21/chartex" xmlns:cx3="http://schemas.microsoft.com/office/drawing/2016/5/9/chartex" xmlns:cx4="http://schemas.microsoft.com/office/drawing/2016/5/10/chartex" xmlns:cx5="http://schemas.microsoft.com/office/drawing/2016/5/11/chartex" xmlns:cx6="http://schemas.microsoft.com/office/drawing/2016/5/12/chartex" xmlns:cx7="http://schemas.microsoft.com/office/drawing/2016/5/13/chartex" xmlns:cx8="http://schemas.microsoft.com/office/drawing/2016/5/14/chartex" xmlns:mc="http://schemas.openxmlformats.org/markup-compatibility/2006" xmlns:aink="http://schemas.microsoft.com/office/drawing/2016/ink" xmlns:am3d="http://schemas.microsoft.com/office/drawing/2017/model3d" xmlns:o="urn:schemas-microsoft-com:office:office" xmlns:oel="http://schemas.microsoft.com/office/2019/extlst" xmlns:r="http://schemas.openxmlformats.org/officeDocument/2006/relationships" xmlns:m="http://schemas.openxmlformats.org/officeDocument/2006/math" xmlns:v="urn:schemas-microsoft-com:vml" xmlns:wp14="http://schemas.microsoft.com/office/word/2010/wordprocessingDrawing" xmlns:wp="http://schemas.openxmlformats.org/drawingml/2006/wordprocessingDrawing" xmlns:w10="urn:schemas-microsoft-com:office:word" xmlns:w="http://schemas.openxmlformats.org/wordprocessingml/2006/main" xmlns:w14="http://schemas.microsoft.com/office/word/2010/wordml" xmlns:w15="http://schemas.microsoft.com/office/word/2012/wordml" xmlns:w16cex="http://schemas.microsoft.com/office/word/2018/wordml/cex" xmlns:w16cid="http://schemas.microsoft.com/office/word/2016/wordml/cid" xmlns:w16="http://schemas.microsoft.com/office/word/2018/wordml" xmlns:w16du="http://schemas.microsoft.com/office/word/2023/wordml/word16du" xmlns:w16sdtdh="http://schemas.microsoft.com/office/word/2020/wordml/sdtdatahash" xmlns:w16se="http://schemas.microsoft.com/office/word/2015/wordml/symex" xmlns:wpg="http://schemas.microsoft.com/office/word/2010/wordprocessingGroup" xmlns:wpi="http://schemas.microsoft.com/office/word/2010/wordprocessingInk" xmlns:wne="http://schemas.microsoft.com/office/word/2006/wordml" xmlns:wps="http://schemas.microsoft.com/office/word/2010/wordprocessingShape" mc:Ignorable="w14 w15 w16se w16cid w16 w16cex w16sdtdh w16du wp14">
   <w:abstractNum w:abstractNumId="0" w15:restartNumberingAfterBreak="0">
     <w:nsid w:val="32DC5BA8"/>
     <w:multiLevelType w:val="hybridMultilevel"/>
@@ -653,7 +653,7 @@
 </file>
 
 <file path=word/styles.xml><?xml version="1.0" encoding="utf-8"?>
-<w:styles xmlns:mc="http://schemas.openxmlformats.org/markup-compatibility/2006" xmlns:r="http://schemas.openxmlformats.org/officeDocument/2006/relationships" xmlns:w="http://schemas.openxmlformats.org/wordprocessingml/2006/main" xmlns:w14="http://schemas.microsoft.com/office/word/2010/wordml" xmlns:w15="http://schemas.microsoft.com/office/word/2012/wordml" xmlns:w16cex="http://schemas.microsoft.com/office/word/2018/wordml/cex" xmlns:w16cid="http://schemas.microsoft.com/office/word/2016/wordml/cid" xmlns:w16="http://schemas.microsoft.com/office/word/2018/wordml" xmlns:w16sdtdh="http://schemas.microsoft.com/office/word/2020/wordml/sdtdatahash" xmlns:w16se="http://schemas.microsoft.com/office/word/2015/wordml/symex" mc:Ignorable="w14 w15 w16se w16cid w16 w16cex w16sdtdh">
+<w:styles xmlns:mc="http://schemas.openxmlformats.org/markup-compatibility/2006" xmlns:r="http://schemas.openxmlformats.org/officeDocument/2006/relationships" xmlns:w="http://schemas.openxmlformats.org/wordprocessingml/2006/main" xmlns:w14="http://schemas.microsoft.com/office/word/2010/wordml" xmlns:w15="http://schemas.microsoft.com/office/word/2012/wordml" xmlns:w16cex="http://schemas.microsoft.com/office/word/2018/wordml/cex" xmlns:w16cid="http://schemas.microsoft.com/office/word/2016/wordml/cid" xmlns:w16="http://schemas.microsoft.com/office/word/2018/wordml" xmlns:w16du="http://schemas.microsoft.com/office/word/2023/wordml/word16du" xmlns:w16sdtdh="http://schemas.microsoft.com/office/word/2020/wordml/sdtdatahash" xmlns:w16se="http://schemas.microsoft.com/office/word/2015/wordml/symex" mc:Ignorable="w14 w15 w16se w16cid w16 w16cex w16sdtdh w16du">
   <w:docDefaults>
     <w:rPrDefault>
       <w:rPr>

</xml_diff>